<commit_message>
fixing bab 1,2 and pdf
</commit_message>
<xml_diff>
--- a/3. BAB 1 PENDAHULUAN.docx
+++ b/3. BAB 1 PENDAHULUAN.docx
@@ -107,17 +107,17 @@
           <w:sz w:val="24"/>
           <w:szCs w:val="24"/>
         </w:rPr>
-        <w:t>Pemanfaatan i</w:t>
-      </w:r>
-      <w:r>
-        <w:rPr>
-          <w:rFonts w:hint="default" w:ascii="Times New Roman" w:hAnsi="Times New Roman" w:cs="Times New Roman"/>
-          <w:i/>
-          <w:iCs/>
-          <w:sz w:val="24"/>
-          <w:szCs w:val="24"/>
-        </w:rPr>
-        <w:t>nternet</w:t>
+        <w:t xml:space="preserve">Pemanfaatan </w:t>
+      </w:r>
+      <w:r>
+        <w:rPr>
+          <w:rFonts w:hint="default" w:ascii="Times New Roman" w:hAnsi="Times New Roman" w:cs="Times New Roman"/>
+          <w:i/>
+          <w:iCs/>
+          <w:sz w:val="24"/>
+          <w:szCs w:val="24"/>
+        </w:rPr>
+        <w:t>internet</w:t>
       </w:r>
       <w:r>
         <w:rPr>
@@ -1002,69 +1002,7 @@
           <w:sz w:val="24"/>
           <w:szCs w:val="24"/>
         </w:rPr>
-        <w:t>Dalam tahapan ini, penulis mengidentifikasi permasalahan yang ada pada sistem presensi yang biasa digunakan untuk kemudian di analisis</w:t>
-      </w:r>
-      <w:r>
-        <w:rPr>
-          <w:rFonts w:hint="default" w:ascii="Times New Roman" w:hAnsi="Times New Roman" w:cs="Times New Roman"/>
-          <w:i w:val="0"/>
-          <w:iCs/>
-          <w:sz w:val="24"/>
-          <w:szCs w:val="24"/>
-        </w:rPr>
-        <w:t xml:space="preserve"> agar dapat menemukan cara</w:t>
-      </w:r>
-      <w:r>
-        <w:rPr>
-          <w:rFonts w:hint="default" w:ascii="Times New Roman" w:hAnsi="Times New Roman" w:cs="Times New Roman"/>
-          <w:i w:val="0"/>
-          <w:iCs/>
-          <w:sz w:val="24"/>
-          <w:szCs w:val="24"/>
-        </w:rPr>
-        <w:t xml:space="preserve"> yang</w:t>
-      </w:r>
-      <w:r>
-        <w:rPr>
-          <w:rFonts w:hint="default" w:ascii="Times New Roman" w:hAnsi="Times New Roman" w:cs="Times New Roman"/>
-          <w:i w:val="0"/>
-          <w:iCs/>
-          <w:sz w:val="24"/>
-          <w:szCs w:val="24"/>
-        </w:rPr>
-        <w:t xml:space="preserve"> lebih</w:t>
-      </w:r>
-      <w:r>
-        <w:rPr>
-          <w:rFonts w:hint="default" w:ascii="Times New Roman" w:hAnsi="Times New Roman" w:cs="Times New Roman"/>
-          <w:i w:val="0"/>
-          <w:iCs/>
-          <w:sz w:val="24"/>
-          <w:szCs w:val="24"/>
-        </w:rPr>
-        <w:t xml:space="preserve"> efektif untuk permasalahan sistem presensi agen lapangan</w:t>
-      </w:r>
-      <w:r>
-        <w:rPr>
-          <w:rFonts w:hint="default" w:ascii="Times New Roman" w:hAnsi="Times New Roman" w:cs="Times New Roman"/>
-          <w:i w:val="0"/>
-          <w:iCs/>
-          <w:sz w:val="24"/>
-          <w:szCs w:val="24"/>
-        </w:rPr>
-        <w:t>. Dan kemudian akan ditentukan fitur utama dari sistem yang akan dibuat berdasarkan dari identifikasi masalah yang ada</w:t>
-      </w:r>
-      <w:bookmarkStart w:id="1" w:name="_GoBack"/>
-      <w:bookmarkEnd w:id="1"/>
-      <w:r>
-        <w:rPr>
-          <w:rFonts w:hint="default" w:ascii="Times New Roman" w:hAnsi="Times New Roman" w:cs="Times New Roman"/>
-          <w:i w:val="0"/>
-          <w:iCs/>
-          <w:sz w:val="24"/>
-          <w:szCs w:val="24"/>
-        </w:rPr>
-        <w:t>.</w:t>
+        <w:t>Dalam tahapan ini, penulis mengidentifikasi permasalahan yang ada pada sistem presensi yang biasa digunakan untuk kemudian di analisis agar dapat menemukan cara yang lebih efektif untuk permasalahan sistem presensi agen lapangan. Dan kemudian akan ditentukan fitur utama dari sistem yang akan dibuat berdasarkan dari identifikasi masalah yang ada.</w:t>
       </w:r>
     </w:p>
     <w:p>
@@ -2024,7 +1962,87 @@
           <w:sz w:val="24"/>
           <w:szCs w:val="24"/>
         </w:rPr>
-        <w:t xml:space="preserve">Website, Hyper Text Markup Language, Cascading Style Sheet, Java-Script, Database, Backend, PHP, Laravel, Mysql, Jquery, Ajax, Datatable, Server Linux, Apache, SSH, Github, REST-API,  Frontend, React-Native </w:t>
+        <w:t>Website, Hyper Text Markup Language, Cascading Style Sheet, Java-Script, Database, Backend, PHP,</w:t>
+      </w:r>
+      <w:r>
+        <w:rPr>
+          <w:rFonts w:hint="default" w:ascii="Times New Roman" w:hAnsi="Times New Roman" w:cs="Times New Roman"/>
+          <w:i/>
+          <w:iCs/>
+          <w:sz w:val="24"/>
+          <w:szCs w:val="24"/>
+        </w:rPr>
+        <w:t xml:space="preserve"> Framework,</w:t>
+      </w:r>
+      <w:r>
+        <w:rPr>
+          <w:rFonts w:hint="default" w:ascii="Times New Roman" w:hAnsi="Times New Roman" w:cs="Times New Roman"/>
+          <w:i/>
+          <w:iCs/>
+          <w:sz w:val="24"/>
+          <w:szCs w:val="24"/>
+        </w:rPr>
+        <w:t xml:space="preserve"> Laravel, Mysql, Jquery, Ajax, Server Linux, Apache,</w:t>
+      </w:r>
+      <w:r>
+        <w:rPr>
+          <w:rFonts w:hint="default" w:ascii="Times New Roman" w:hAnsi="Times New Roman" w:cs="Times New Roman"/>
+          <w:i/>
+          <w:iCs/>
+          <w:sz w:val="24"/>
+          <w:szCs w:val="24"/>
+        </w:rPr>
+        <w:t xml:space="preserve"> </w:t>
+      </w:r>
+      <w:r>
+        <w:rPr>
+          <w:rFonts w:hint="default" w:ascii="Times New Roman" w:hAnsi="Times New Roman" w:cs="Times New Roman"/>
+          <w:i/>
+          <w:iCs/>
+          <w:sz w:val="24"/>
+          <w:szCs w:val="24"/>
+        </w:rPr>
+        <w:t>REST</w:t>
+      </w:r>
+      <w:r>
+        <w:rPr>
+          <w:rFonts w:hint="default" w:ascii="Times New Roman" w:hAnsi="Times New Roman" w:cs="Times New Roman"/>
+          <w:i/>
+          <w:iCs/>
+          <w:sz w:val="24"/>
+          <w:szCs w:val="24"/>
+        </w:rPr>
+        <w:t xml:space="preserve">, </w:t>
+      </w:r>
+      <w:r>
+        <w:rPr>
+          <w:rFonts w:hint="default" w:ascii="Times New Roman" w:hAnsi="Times New Roman" w:cs="Times New Roman"/>
+          <w:i/>
+          <w:iCs/>
+          <w:sz w:val="24"/>
+          <w:szCs w:val="24"/>
+        </w:rPr>
+        <w:t>API,</w:t>
+      </w:r>
+      <w:r>
+        <w:rPr>
+          <w:rFonts w:hint="default" w:ascii="Times New Roman" w:hAnsi="Times New Roman" w:cs="Times New Roman"/>
+          <w:i/>
+          <w:iCs/>
+          <w:sz w:val="24"/>
+          <w:szCs w:val="24"/>
+        </w:rPr>
+        <w:t xml:space="preserve"> Postman, </w:t>
+      </w:r>
+      <w:r>
+        <w:rPr>
+          <w:rFonts w:hint="default" w:ascii="Times New Roman" w:hAnsi="Times New Roman" w:cs="Times New Roman"/>
+          <w:i/>
+          <w:iCs/>
+          <w:sz w:val="24"/>
+          <w:szCs w:val="24"/>
+        </w:rPr>
+        <w:t xml:space="preserve">Frontend, React-Native </w:t>
       </w:r>
       <w:r>
         <w:rPr>
@@ -2046,6 +2064,8 @@
         </w:rPr>
         <w:t>Atom.</w:t>
       </w:r>
+      <w:bookmarkStart w:id="1" w:name="_GoBack"/>
+      <w:bookmarkEnd w:id="1"/>
     </w:p>
     <w:p>
       <w:pPr>

</xml_diff>

<commit_message>
fixing and adding penulisan bab 3
</commit_message>
<xml_diff>
--- a/3. BAB 1 PENDAHULUAN.docx
+++ b/3. BAB 1 PENDAHULUAN.docx
@@ -1119,7 +1119,89 @@
           <w:sz w:val="24"/>
           <w:szCs w:val="24"/>
         </w:rPr>
-        <w:t xml:space="preserve"> seperti JWT Token pada laravel, Native-Base pada React-Native dan lain sebagainya. yang diperlukan untuk membuat sebuah sistem presensi agen lapangan.</w:t>
+        <w:t xml:space="preserve"> seperti </w:t>
+      </w:r>
+      <w:r>
+        <w:rPr>
+          <w:rFonts w:hint="default" w:ascii="Times New Roman" w:hAnsi="Times New Roman" w:cs="Times New Roman"/>
+          <w:i/>
+          <w:iCs/>
+          <w:sz w:val="24"/>
+          <w:szCs w:val="24"/>
+        </w:rPr>
+        <w:t>Datatable</w:t>
+      </w:r>
+      <w:r>
+        <w:rPr>
+          <w:rFonts w:hint="default" w:ascii="Times New Roman" w:hAnsi="Times New Roman" w:cs="Times New Roman"/>
+          <w:sz w:val="24"/>
+          <w:szCs w:val="24"/>
+        </w:rPr>
+        <w:t xml:space="preserve"> pada </w:t>
+      </w:r>
+      <w:r>
+        <w:rPr>
+          <w:rFonts w:hint="default" w:ascii="Times New Roman" w:hAnsi="Times New Roman" w:cs="Times New Roman"/>
+          <w:i/>
+          <w:iCs/>
+          <w:sz w:val="24"/>
+          <w:szCs w:val="24"/>
+        </w:rPr>
+        <w:t>L</w:t>
+      </w:r>
+      <w:r>
+        <w:rPr>
+          <w:rFonts w:hint="default" w:ascii="Times New Roman" w:hAnsi="Times New Roman" w:cs="Times New Roman"/>
+          <w:i/>
+          <w:iCs/>
+          <w:sz w:val="24"/>
+          <w:szCs w:val="24"/>
+        </w:rPr>
+        <w:t>aravel</w:t>
+      </w:r>
+      <w:r>
+        <w:rPr>
+          <w:rFonts w:hint="default" w:ascii="Times New Roman" w:hAnsi="Times New Roman" w:cs="Times New Roman"/>
+          <w:sz w:val="24"/>
+          <w:szCs w:val="24"/>
+        </w:rPr>
+        <w:t xml:space="preserve">, </w:t>
+      </w:r>
+      <w:r>
+        <w:rPr>
+          <w:rFonts w:hint="default" w:ascii="Times New Roman" w:hAnsi="Times New Roman" w:cs="Times New Roman"/>
+          <w:i/>
+          <w:iCs/>
+          <w:sz w:val="24"/>
+          <w:szCs w:val="24"/>
+        </w:rPr>
+        <w:t>Native-Base</w:t>
+      </w:r>
+      <w:r>
+        <w:rPr>
+          <w:rFonts w:hint="default" w:ascii="Times New Roman" w:hAnsi="Times New Roman" w:cs="Times New Roman"/>
+          <w:sz w:val="24"/>
+          <w:szCs w:val="24"/>
+        </w:rPr>
+        <w:t xml:space="preserve"> pada </w:t>
+      </w:r>
+      <w:r>
+        <w:rPr>
+          <w:rFonts w:hint="default" w:ascii="Times New Roman" w:hAnsi="Times New Roman" w:cs="Times New Roman"/>
+          <w:i/>
+          <w:iCs/>
+          <w:sz w:val="24"/>
+          <w:szCs w:val="24"/>
+        </w:rPr>
+        <w:t>React-Native</w:t>
+      </w:r>
+      <w:r>
+        <w:rPr>
+          <w:rFonts w:hint="default" w:ascii="Times New Roman" w:hAnsi="Times New Roman" w:cs="Times New Roman"/>
+          <w:sz w:val="24"/>
+          <w:szCs w:val="24"/>
+        </w:rPr>
+        <w:t xml:space="preserve"> dan lain sebagainya. yang diperlukan untuk membuat sebuah sistem presensi agen lapangan.</w:t>
       </w:r>
     </w:p>
     <w:p>
@@ -1217,15 +1299,7 @@
           <w:sz w:val="24"/>
           <w:szCs w:val="24"/>
         </w:rPr>
-        <w:t xml:space="preserve">Tahap Perancangan </w:t>
-      </w:r>
-      <w:r>
-        <w:rPr>
-          <w:rFonts w:hint="default" w:ascii="Times New Roman" w:hAnsi="Times New Roman" w:cs="Times New Roman"/>
-          <w:sz w:val="24"/>
-          <w:szCs w:val="24"/>
-        </w:rPr>
-        <w:t>Sistem</w:t>
+        <w:t>Tahap Perancangan Sistem</w:t>
       </w:r>
     </w:p>
     <w:p>
@@ -1245,7 +1319,57 @@
           <w:sz w:val="24"/>
           <w:szCs w:val="24"/>
         </w:rPr>
-        <w:t xml:space="preserve">Pada tahap ini, penulis merancang penggunaan website dan backend dengan memanfaatkan usecase diagram, activity diagram, dan  deployment diagram agar dapat menunjukkan bagaimana </w:t>
+        <w:t>Pada tahap ini, penulis merancang penggunaan website dan backend dengan memanfaatkan usecase diagram,</w:t>
+      </w:r>
+      <w:r>
+        <w:rPr>
+          <w:rFonts w:hint="default" w:ascii="Times New Roman" w:hAnsi="Times New Roman" w:cs="Times New Roman"/>
+          <w:sz w:val="24"/>
+          <w:szCs w:val="24"/>
+        </w:rPr>
+        <w:t xml:space="preserve"> dan</w:t>
+      </w:r>
+      <w:r>
+        <w:rPr>
+          <w:rFonts w:hint="default" w:ascii="Times New Roman" w:hAnsi="Times New Roman" w:cs="Times New Roman"/>
+          <w:sz w:val="24"/>
+          <w:szCs w:val="24"/>
+        </w:rPr>
+        <w:t xml:space="preserve"> activity diagram agar dapat menunjukkan bagaimana</w:t>
+      </w:r>
+      <w:r>
+        <w:rPr>
+          <w:rFonts w:hint="default" w:ascii="Times New Roman" w:hAnsi="Times New Roman" w:cs="Times New Roman"/>
+          <w:sz w:val="24"/>
+          <w:szCs w:val="24"/>
+        </w:rPr>
+        <w:t xml:space="preserve"> </w:t>
+      </w:r>
+      <w:r>
+        <w:rPr>
+          <w:rFonts w:hint="default" w:ascii="Times New Roman" w:hAnsi="Times New Roman" w:cs="Times New Roman"/>
+          <w:i/>
+          <w:iCs/>
+          <w:sz w:val="24"/>
+          <w:szCs w:val="24"/>
+        </w:rPr>
+        <w:t xml:space="preserve">website </w:t>
+      </w:r>
+      <w:r>
+        <w:rPr>
+          <w:rFonts w:hint="default" w:ascii="Times New Roman" w:hAnsi="Times New Roman" w:cs="Times New Roman"/>
+          <w:sz w:val="24"/>
+          <w:szCs w:val="24"/>
+        </w:rPr>
+        <w:t>berfungsi bagi pengguna serta bagaimana</w:t>
+      </w:r>
+      <w:r>
+        <w:rPr>
+          <w:rFonts w:hint="default" w:ascii="Times New Roman" w:hAnsi="Times New Roman" w:cs="Times New Roman"/>
+          <w:sz w:val="24"/>
+          <w:szCs w:val="24"/>
+        </w:rPr>
+        <w:t xml:space="preserve"> </w:t>
       </w:r>
       <w:r>
         <w:rPr>
@@ -1380,7 +1504,17 @@
           <w:sz w:val="24"/>
           <w:szCs w:val="24"/>
         </w:rPr>
-        <w:t xml:space="preserve">dan perancangan tampilan aplikasi android. Di dalam tahap ini, penulis akan melakukan perancangan tampilan dengan memperhatikan kaidah desain </w:t>
+        <w:t>dan perancangan tampilan aplikasi andr</w:t>
+      </w:r>
+      <w:bookmarkStart w:id="1" w:name="_GoBack"/>
+      <w:bookmarkEnd w:id="1"/>
+      <w:r>
+        <w:rPr>
+          <w:rFonts w:hint="default" w:ascii="Times New Roman" w:hAnsi="Times New Roman" w:cs="Times New Roman"/>
+          <w:sz w:val="24"/>
+          <w:szCs w:val="24"/>
+        </w:rPr>
+        <w:t xml:space="preserve">oid. Di dalam tahap ini, penulis akan melakukan perancangan tampilan dengan memperhatikan kaidah desain </w:t>
       </w:r>
       <w:r>
         <w:rPr>
@@ -1398,25 +1532,7 @@
           <w:sz w:val="24"/>
           <w:szCs w:val="24"/>
         </w:rPr>
-        <w:t xml:space="preserve"> yang baik. Dalam perancangan tampilan penulis akan menggunakan prototyping tools </w:t>
-      </w:r>
-      <w:r>
-        <w:rPr>
-          <w:rFonts w:hint="default" w:ascii="Times New Roman" w:hAnsi="Times New Roman" w:cs="Times New Roman"/>
-          <w:i/>
-          <w:iCs/>
-          <w:sz w:val="24"/>
-          <w:szCs w:val="24"/>
-        </w:rPr>
-        <w:t>justinmind</w:t>
-      </w:r>
-      <w:r>
-        <w:rPr>
-          <w:rFonts w:hint="default" w:ascii="Times New Roman" w:hAnsi="Times New Roman" w:cs="Times New Roman"/>
-          <w:sz w:val="24"/>
-          <w:szCs w:val="24"/>
-        </w:rPr>
-        <w:t>.</w:t>
+        <w:t xml:space="preserve"> yang baik.</w:t>
       </w:r>
     </w:p>
     <w:p>
@@ -2111,8 +2227,19 @@
           <w:szCs w:val="24"/>
         </w:rPr>
       </w:pPr>
-      <w:bookmarkStart w:id="1" w:name="_GoBack"/>
-      <w:bookmarkEnd w:id="1"/>
+    </w:p>
+    <w:p>
+      <w:pPr>
+        <w:pStyle w:val="15"/>
+        <w:spacing w:after="0" w:line="360" w:lineRule="auto"/>
+        <w:ind w:left="0" w:leftChars="0" w:firstLine="0" w:firstLineChars="0"/>
+        <w:jc w:val="both"/>
+        <w:rPr>
+          <w:rFonts w:hint="default" w:ascii="Times New Roman" w:hAnsi="Times New Roman" w:cs="Times New Roman"/>
+          <w:sz w:val="24"/>
+          <w:szCs w:val="24"/>
+        </w:rPr>
+      </w:pPr>
     </w:p>
     <w:p>
       <w:pPr>

</xml_diff>